<commit_message>
Es klappt jetzt besser!
</commit_message>
<xml_diff>
--- a/MAP/MAP_Überblick.docx
+++ b/MAP/MAP_Überblick.docx
@@ -28,15 +28,7 @@
       </w:r>
       <w:r>
         <w:br/>
-        <w:t xml:space="preserve">-Laufzeituntersuchungen (Anzahl Operationen und Zeit in </w:t>
-      </w:r>
-      <w:proofErr w:type="spellStart"/>
-      <w:r>
-        <w:t>ms</w:t>
-      </w:r>
-      <w:proofErr w:type="spellEnd"/>
-      <w:r>
-        <w:t>)</w:t>
+        <w:t>-Laufzeituntersuchungen (Anzahl Operationen und Zeit in ms)</w:t>
       </w:r>
       <w:r>
         <w:br/>
@@ -58,23 +50,7 @@
           <w:b/>
           <w:bCs/>
         </w:rPr>
-        <w:t xml:space="preserve">Bericht in </w:t>
-      </w:r>
-      <w:proofErr w:type="spellStart"/>
-      <w:r>
-        <w:rPr>
-          <w:b/>
-          <w:bCs/>
-        </w:rPr>
-        <w:t>LaTeX</w:t>
-      </w:r>
-      <w:proofErr w:type="spellEnd"/>
-      <w:r>
-        <w:rPr>
-          <w:b/>
-          <w:bCs/>
-        </w:rPr>
-        <w:t>:</w:t>
+        <w:t>Bericht in LaTeX:</w:t>
       </w:r>
     </w:p>
     <w:p>
@@ -106,24 +82,25 @@
           <w:b/>
           <w:bCs/>
         </w:rPr>
-        <w:t xml:space="preserve">Speziell für </w:t>
-      </w:r>
-      <w:proofErr w:type="spellStart"/>
-      <w:r>
-        <w:rPr>
-          <w:b/>
-          <w:bCs/>
-        </w:rPr>
-        <w:t>Approx.Pi</w:t>
-      </w:r>
-      <w:proofErr w:type="spellEnd"/>
+        <w:t>Speziell für Approx.Pi</w:t>
+      </w:r>
     </w:p>
     <w:p>
       <w:r>
         <w:t>Vergleich der Algorithmen, hinsichtlich Laufzeitverhalten, Speicherbedarf, Konvergenzverhalten, Rechenaufwand versus Approximationsgenauigkeit</w:t>
       </w:r>
     </w:p>
-    <w:p/>
+    <w:p>
+      <w:r>
+        <w:br/>
+      </w:r>
+      <w:r>
+        <w:t>https://imsc.uni-graz.at/baur/lehre/WS2014-LAK-Seminar/5_Plank.pdf</w:t>
+      </w:r>
+      <w:r>
+        <w:br/>
+      </w:r>
+    </w:p>
     <w:sectPr>
       <w:pgSz w:w="11906" w:h="16838"/>
       <w:pgMar w:top="1417" w:right="1417" w:bottom="1134" w:left="1417" w:header="708" w:footer="708" w:gutter="0"/>

</xml_diff>